<commit_message>
writedata code only works when chunk is run not when knit
</commit_message>
<xml_diff>
--- a/Notonecta_undulata/Notonecta_undulata.docx
+++ b/Notonecta_undulata/Notonecta_undulata.docx
@@ -348,43 +348,52 @@
         <w:rPr>
           <w:rStyle w:val="VerbatimChar"/>
         </w:rPr>
-        <w:t xml:space="preserve">## [3] "outputs"                                </w:t>
-      </w:r>
-      <w:r>
-        <w:br/>
-      </w:r>
-      <w:r>
-        <w:rPr>
-          <w:rStyle w:val="VerbatimChar"/>
-        </w:rPr>
-        <w:t xml:space="preserve">## [4] "Phase1_fitness_Notonecta.undulata.csv"  </w:t>
-      </w:r>
-      <w:r>
-        <w:br/>
-      </w:r>
-      <w:r>
-        <w:rPr>
-          <w:rStyle w:val="VerbatimChar"/>
-        </w:rPr>
-        <w:t xml:space="preserve">## [5] "Phase1_FitnessAssay.R"                  </w:t>
-      </w:r>
-      <w:r>
-        <w:br/>
-      </w:r>
-      <w:r>
-        <w:rPr>
-          <w:rStyle w:val="VerbatimChar"/>
-        </w:rPr>
-        <w:t xml:space="preserve">## [6] "Phase2_Dispersal.R"                     </w:t>
-      </w:r>
-      <w:r>
-        <w:br/>
-      </w:r>
-      <w:r>
-        <w:rPr>
-          <w:rStyle w:val="VerbatimChar"/>
-        </w:rPr>
-        <w:t xml:space="preserve">## [7] "Phase2_dispersal_Notonecta.undulata.csv"</w:t>
+        <w:t xml:space="preserve">## [3] "Notonecta_undulata_files"               </w:t>
+      </w:r>
+      <w:r>
+        <w:br/>
+      </w:r>
+      <w:r>
+        <w:rPr>
+          <w:rStyle w:val="VerbatimChar"/>
+        </w:rPr>
+        <w:t xml:space="preserve">## [4] "outputs"                                </w:t>
+      </w:r>
+      <w:r>
+        <w:br/>
+      </w:r>
+      <w:r>
+        <w:rPr>
+          <w:rStyle w:val="VerbatimChar"/>
+        </w:rPr>
+        <w:t xml:space="preserve">## [5] "Phase1_fitness_Notonecta.undulata.csv"  </w:t>
+      </w:r>
+      <w:r>
+        <w:br/>
+      </w:r>
+      <w:r>
+        <w:rPr>
+          <w:rStyle w:val="VerbatimChar"/>
+        </w:rPr>
+        <w:t xml:space="preserve">## [6] "Phase1_FitnessAssay.R"                  </w:t>
+      </w:r>
+      <w:r>
+        <w:br/>
+      </w:r>
+      <w:r>
+        <w:rPr>
+          <w:rStyle w:val="VerbatimChar"/>
+        </w:rPr>
+        <w:t xml:space="preserve">## [7] "Phase2_Dispersal.R"                     </w:t>
+      </w:r>
+      <w:r>
+        <w:br/>
+      </w:r>
+      <w:r>
+        <w:rPr>
+          <w:rStyle w:val="VerbatimChar"/>
+        </w:rPr>
+        <w:t xml:space="preserve">## [8] "Phase2_dispersal_Notonecta.undulata.csv"</w:t>
       </w:r>
     </w:p>
     <w:bookmarkStart w:id="26" w:name="X6bc6061fd63da8ab1e7f3c9bd3209e8cf46dd5f"/>
@@ -802,13 +811,46 @@
         <w:pStyle w:val="FirstParagraph"/>
       </w:pPr>
       <w:r>
-        <w:t xml:space="preserve">fitpath &lt;- paste(</w:t>
+        <w:t xml:space="preserve">folder &lt;- paste(</w:t>
       </w:r>
       <w:r>
         <w:t xml:space="preserve">“</w:t>
       </w:r>
       <w:r>
-        <w:t xml:space="preserve">Phase1_fitness_</w:t>
+        <w:t xml:space="preserve">./</w:t>
+      </w:r>
+      <w:r>
+        <w:t xml:space="preserve">”</w:t>
+      </w:r>
+      <w:r>
+        <w:t xml:space="preserve">, Genus,</w:t>
+      </w:r>
+      <w:r>
+        <w:t xml:space="preserve"> </w:t>
+      </w:r>
+      <w:r>
+        <w:t xml:space="preserve">“</w:t>
+      </w:r>
+      <w:r>
+        <w:rPr>
+          <w:i/>
+          <w:iCs/>
+        </w:rPr>
+        <w:t xml:space="preserve">”, species, ”/”, sep = ””) #specify folder in git repo</w:t>
+      </w:r>
+      <w:r>
+        <w:rPr>
+          <w:i/>
+          <w:iCs/>
+        </w:rPr>
+        <w:t xml:space="preserve"> </w:t>
+      </w:r>
+      <w:r>
+        <w:rPr>
+          <w:i/>
+          <w:iCs/>
+        </w:rPr>
+        <w:t xml:space="preserve">fitpath &lt;- paste(”Phase1_fitness</w:t>
       </w:r>
       <w:r>
         <w:t xml:space="preserve">”</w:t>

</xml_diff>

<commit_message>
Initial commit of local folders
</commit_message>
<xml_diff>
--- a/Notonecta_undulata/Notonecta_undulata.docx
+++ b/Notonecta_undulata/Notonecta_undulata.docx
@@ -396,7 +396,7 @@
         <w:t xml:space="preserve">## [8] "Phase2_dispersal_Notonecta.undulata.csv"</w:t>
       </w:r>
     </w:p>
-    <w:bookmarkStart w:id="26" w:name="X6bc6061fd63da8ab1e7f3c9bd3209e8cf46dd5f"/>
+    <w:bookmarkStart w:id="50" w:name="X6bc6061fd63da8ab1e7f3c9bd3209e8cf46dd5f"/>
     <w:p>
       <w:pPr>
         <w:pStyle w:val="Heading1"/>
@@ -778,7 +778,7 @@
     </w:p>
     <w:bookmarkEnd w:id="23"/>
     <w:bookmarkEnd w:id="24"/>
-    <w:bookmarkStart w:id="25" w:name="statistical-analysis"/>
+    <w:bookmarkStart w:id="49" w:name="statistical-analysis"/>
     <w:p>
       <w:pPr>
         <w:pStyle w:val="Heading2"/>
@@ -787,226 +787,7 @@
         <w:t xml:space="preserve">Statistical Analysis</w:t>
       </w:r>
     </w:p>
-    <w:p>
-      <w:pPr>
-        <w:pStyle w:val="FirstParagraph"/>
-      </w:pPr>
-      <w:r>
-        <w:t xml:space="preserve">#```{r writedata, echo = F}</w:t>
-      </w:r>
-    </w:p>
-    <w:bookmarkEnd w:id="25"/>
-    <w:bookmarkEnd w:id="26"/>
-    <w:bookmarkStart w:id="51" w:name="load-data-file-from-github-directory"/>
-    <w:p>
-      <w:pPr>
-        <w:pStyle w:val="Heading1"/>
-      </w:pPr>
-      <w:r>
-        <w:t xml:space="preserve">load data file from github directory</w:t>
-      </w:r>
-    </w:p>
-    <w:p>
-      <w:pPr>
-        <w:pStyle w:val="FirstParagraph"/>
-      </w:pPr>
-      <w:r>
-        <w:t xml:space="preserve">folder &lt;- paste(</w:t>
-      </w:r>
-      <w:r>
-        <w:t xml:space="preserve">“</w:t>
-      </w:r>
-      <w:r>
-        <w:t xml:space="preserve">./</w:t>
-      </w:r>
-      <w:r>
-        <w:t xml:space="preserve">”</w:t>
-      </w:r>
-      <w:r>
-        <w:t xml:space="preserve">, Genus,</w:t>
-      </w:r>
-      <w:r>
-        <w:t xml:space="preserve"> </w:t>
-      </w:r>
-      <w:r>
-        <w:t xml:space="preserve">“</w:t>
-      </w:r>
-      <w:r>
-        <w:rPr>
-          <w:i/>
-          <w:iCs/>
-        </w:rPr>
-        <w:t xml:space="preserve">”, species, ”/”, sep = ””) #specify folder in git repo</w:t>
-      </w:r>
-      <w:r>
-        <w:rPr>
-          <w:i/>
-          <w:iCs/>
-        </w:rPr>
-        <w:t xml:space="preserve"> </w:t>
-      </w:r>
-      <w:r>
-        <w:rPr>
-          <w:i/>
-          <w:iCs/>
-        </w:rPr>
-        <w:t xml:space="preserve">fitpath &lt;- paste(”Phase1_fitness</w:t>
-      </w:r>
-      <w:r>
-        <w:t xml:space="preserve">”</w:t>
-      </w:r>
-      <w:r>
-        <w:t xml:space="preserve">, Genus,</w:t>
-      </w:r>
-      <w:r>
-        <w:t xml:space="preserve"> </w:t>
-      </w:r>
-      <w:r>
-        <w:t xml:space="preserve">“</w:t>
-      </w:r>
-      <w:r>
-        <w:t xml:space="preserve">.</w:t>
-      </w:r>
-      <w:r>
-        <w:t xml:space="preserve">”</w:t>
-      </w:r>
-      <w:r>
-        <w:t xml:space="preserve">, species,</w:t>
-      </w:r>
-      <w:r>
-        <w:t xml:space="preserve"> </w:t>
-      </w:r>
-      <w:r>
-        <w:t xml:space="preserve">“</w:t>
-      </w:r>
-      <w:r>
-        <w:t xml:space="preserve">.csv</w:t>
-      </w:r>
-      <w:r>
-        <w:t xml:space="preserve">”</w:t>
-      </w:r>
-      <w:r>
-        <w:t xml:space="preserve">, sep = “</w:t>
-      </w:r>
-      <w:r>
-        <w:t xml:space="preserve">“</w:t>
-      </w:r>
-      <w:r>
-        <w:t xml:space="preserve">) #specify file name for fitness</w:t>
-      </w:r>
-      <w:r>
-        <w:t xml:space="preserve"> </w:t>
-      </w:r>
-      <w:r>
-        <w:t xml:space="preserve">disppath &lt;- paste(</w:t>
-      </w:r>
-      <w:r>
-        <w:t xml:space="preserve">”</w:t>
-      </w:r>
-      <w:r>
-        <w:t xml:space="preserve">Phase2_dispersal_</w:t>
-      </w:r>
-      <w:r>
-        <w:t xml:space="preserve">“</w:t>
-      </w:r>
-      <w:r>
-        <w:t xml:space="preserve">, Genus,</w:t>
-      </w:r>
-      <w:r>
-        <w:t xml:space="preserve">”</w:t>
-      </w:r>
-      <w:r>
-        <w:t xml:space="preserve">.”, species,</w:t>
-      </w:r>
-      <w:r>
-        <w:t xml:space="preserve"> </w:t>
-      </w:r>
-      <w:r>
-        <w:t xml:space="preserve">“</w:t>
-      </w:r>
-      <w:r>
-        <w:t xml:space="preserve">.csv</w:t>
-      </w:r>
-      <w:r>
-        <w:t xml:space="preserve">”</w:t>
-      </w:r>
-      <w:r>
-        <w:t xml:space="preserve">, sep = ““)</w:t>
-      </w:r>
-    </w:p>
-    <w:p>
-      <w:pPr>
-        <w:pStyle w:val="BodyText"/>
-      </w:pPr>
-      <w:r>
-        <w:t xml:space="preserve">fitdf &lt;- read.csv(paste(folder, fitpath, sep = “</w:t>
-      </w:r>
-      <w:r>
-        <w:t xml:space="preserve">“</w:t>
-      </w:r>
-      <w:r>
-        <w:t xml:space="preserve">)) #read in fitness file from github path</w:t>
-      </w:r>
-      <w:r>
-        <w:t xml:space="preserve"> </w:t>
-      </w:r>
-      <w:r>
-        <w:t xml:space="preserve">dispdf &lt;- read.csv(paste(folder, disppath, sep =</w:t>
-      </w:r>
-      <w:r>
-        <w:t xml:space="preserve">”</w:t>
-      </w:r>
-      <w:r>
-        <w:t xml:space="preserve">“)) #read in dispersal file from github path</w:t>
-      </w:r>
-    </w:p>
-    <w:p>
-      <w:pPr>
-        <w:pStyle w:val="BodyText"/>
-      </w:pPr>
-      <w:r>
-        <w:t xml:space="preserve">write.csv(fitdf, file = paste(</w:t>
-      </w:r>
-      <w:r>
-        <w:t xml:space="preserve">“</w:t>
-      </w:r>
-      <w:r>
-        <w:t xml:space="preserve">./raw_data/</w:t>
-      </w:r>
-      <w:r>
-        <w:t xml:space="preserve">”</w:t>
-      </w:r>
-      <w:r>
-        <w:t xml:space="preserve">, fitpath)) #copy the raw data csv to the raw data folder</w:t>
-      </w:r>
-      <w:r>
-        <w:t xml:space="preserve"> </w:t>
-      </w:r>
-      <w:r>
-        <w:t xml:space="preserve">write.csv(dispdf, file = paste(</w:t>
-      </w:r>
-      <w:r>
-        <w:t xml:space="preserve">“</w:t>
-      </w:r>
-      <w:r>
-        <w:t xml:space="preserve">./raw_data/</w:t>
-      </w:r>
-      <w:r>
-        <w:t xml:space="preserve">”</w:t>
-      </w:r>
-      <w:r>
-        <w:t xml:space="preserve">, disppath))</w:t>
-      </w:r>
-    </w:p>
-    <w:p>
-      <w:pPr>
-        <w:pStyle w:val="BodyText"/>
-      </w:pPr>
-      <w:r>
-        <w:t xml:space="preserve">#```</w:t>
-      </w:r>
-    </w:p>
-    <w:bookmarkStart w:id="35" w:name="X28a23c8c518b1e72cdb0204b32b2c21bc767919"/>
+    <w:bookmarkStart w:id="33" w:name="X28a23c8c518b1e72cdb0204b32b2c21bc767919"/>
     <w:p>
       <w:pPr>
         <w:pStyle w:val="Heading3"/>
@@ -1032,18 +813,18 @@
           <wp:inline>
             <wp:extent cx="4620126" cy="3696101"/>
             <wp:effectExtent b="0" l="0" r="0" t="0"/>
-            <wp:docPr descr="Figure 1. Histogram of log(x+1) -transformed fecundity values." title="" id="28" name="Picture"/>
+            <wp:docPr descr="Figure 1. Histogram of log(x+1) -transformed fecundity values." title="" id="26" name="Picture"/>
             <a:graphic>
               <a:graphicData uri="http://schemas.openxmlformats.org/drawingml/2006/picture">
                 <pic:pic>
                   <pic:nvPicPr>
-                    <pic:cNvPr descr="Notonecta_undulata_files/figure-docx/transformedfitnessnormal-1.png" id="29" name="Picture"/>
+                    <pic:cNvPr descr="Notonecta_undulata_files/figure-docx/transformedfitnessnormal-1.png" id="27" name="Picture"/>
                     <pic:cNvPicPr>
                       <a:picLocks noChangeArrowheads="1" noChangeAspect="1"/>
                     </pic:cNvPicPr>
                   </pic:nvPicPr>
                   <pic:blipFill>
-                    <a:blip r:embed="rId27"/>
+                    <a:blip r:embed="rId25"/>
                     <a:stretch>
                       <a:fillRect/>
                     </a:stretch>
@@ -1107,18 +888,18 @@
           <wp:inline>
             <wp:extent cx="4620126" cy="3696101"/>
             <wp:effectExtent b="0" l="0" r="0" t="0"/>
-            <wp:docPr descr="Figure 2. Boxplot of fitness ( fecundity ), as a function of temperature treatment. low = 16 C, opt = 26 C, high = 30 C." title="" id="31" name="Picture"/>
+            <wp:docPr descr="Figure 2. Boxplot of fitness ( fecundity ), as a function of temperature treatment. low = 16 C, opt = 26 C, high = 30 C." title="" id="29" name="Picture"/>
             <a:graphic>
               <a:graphicData uri="http://schemas.openxmlformats.org/drawingml/2006/picture">
                 <pic:pic>
                   <pic:nvPicPr>
-                    <pic:cNvPr descr="Notonecta_undulata_files/figure-docx/fitnessplotnormal-1.png" id="32" name="Picture"/>
+                    <pic:cNvPr descr="Notonecta_undulata_files/figure-docx/fitnessplotnormal-1.png" id="30" name="Picture"/>
                     <pic:cNvPicPr>
                       <a:picLocks noChangeArrowheads="1" noChangeAspect="1"/>
                     </pic:cNvPicPr>
                   </pic:nvPicPr>
                   <pic:blipFill>
-                    <a:blip r:embed="rId30"/>
+                    <a:blip r:embed="rId28"/>
                     <a:stretch>
                       <a:fillRect/>
                     </a:stretch>
@@ -1169,7 +950,7 @@
         <w:t xml:space="preserve">log(Fitness + 1) ~ Temp.treatment + (1|Block/Mesocosm)</w:t>
       </w:r>
     </w:p>
-    <w:bookmarkStart w:id="33" w:name="X4d75bf29afdb3f3059f51b0f64a8b52a72d0286"/>
+    <w:bookmarkStart w:id="31" w:name="X4d75bf29afdb3f3059f51b0f64a8b52a72d0286"/>
     <w:p>
       <w:pPr>
         <w:pStyle w:val="Heading4"/>
@@ -1207,84 +988,84 @@
         <w:t xml:space="preserve">## Temp.treatment    2 0.47565 0.23782   0.448</w:t>
       </w:r>
     </w:p>
+    <w:bookmarkEnd w:id="31"/>
+    <w:bookmarkStart w:id="32" w:name="X53817cbb6ef02a996f6d19ca7b263e01bc0de5d"/>
+    <w:p>
+      <w:pPr>
+        <w:pStyle w:val="Heading4"/>
+      </w:pPr>
+      <w:r>
+        <w:t xml:space="preserve">Post-hoc pairwise contrasts: differences in fitness between temperature treatments</w:t>
+      </w:r>
+    </w:p>
+    <w:p>
+      <w:pPr>
+        <w:pStyle w:val="SourceCode"/>
+      </w:pPr>
+      <w:r>
+        <w:rPr>
+          <w:rStyle w:val="VerbatimChar"/>
+        </w:rPr>
+        <w:t xml:space="preserve">##  contrast   estimate   SE  df lower.CL upper.CL t.ratio p.value</w:t>
+      </w:r>
+      <w:r>
+        <w:br/>
+      </w:r>
+      <w:r>
+        <w:rPr>
+          <w:rStyle w:val="VerbatimChar"/>
+        </w:rPr>
+        <w:t xml:space="preserve">##  opt - high   0.0509 1.18 4.7    -3.05     3.16   0.043  0.9675</w:t>
+      </w:r>
+      <w:r>
+        <w:br/>
+      </w:r>
+      <w:r>
+        <w:rPr>
+          <w:rStyle w:val="VerbatimChar"/>
+        </w:rPr>
+        <w:t xml:space="preserve">##  opt - low    0.9130 1.10 4.7    -1.97     3.80   0.830  0.4465</w:t>
+      </w:r>
+      <w:r>
+        <w:br/>
+      </w:r>
+      <w:r>
+        <w:rPr>
+          <w:rStyle w:val="VerbatimChar"/>
+        </w:rPr>
+        <w:t xml:space="preserve">##  high - low   0.8621 1.09 4.7    -2.00     3.73   0.788  0.4684</w:t>
+      </w:r>
+      <w:r>
+        <w:br/>
+      </w:r>
+      <w:r>
+        <w:rPr>
+          <w:rStyle w:val="VerbatimChar"/>
+        </w:rPr>
+        <w:t xml:space="preserve">## </w:t>
+      </w:r>
+      <w:r>
+        <w:br/>
+      </w:r>
+      <w:r>
+        <w:rPr>
+          <w:rStyle w:val="VerbatimChar"/>
+        </w:rPr>
+        <w:t xml:space="preserve">## Degrees-of-freedom method: inherited from kenward-roger when re-gridding </w:t>
+      </w:r>
+      <w:r>
+        <w:br/>
+      </w:r>
+      <w:r>
+        <w:rPr>
+          <w:rStyle w:val="VerbatimChar"/>
+        </w:rPr>
+        <w:t xml:space="preserve">## Confidence level used: 0.95</w:t>
+      </w:r>
+    </w:p>
+    <w:bookmarkEnd w:id="32"/>
     <w:bookmarkEnd w:id="33"/>
-    <w:bookmarkStart w:id="34" w:name="X53817cbb6ef02a996f6d19ca7b263e01bc0de5d"/>
-    <w:p>
-      <w:pPr>
-        <w:pStyle w:val="Heading4"/>
-      </w:pPr>
-      <w:r>
-        <w:t xml:space="preserve">Post-hoc pairwise contrasts: differences in fitness between temperature treatments</w:t>
-      </w:r>
-    </w:p>
-    <w:p>
-      <w:pPr>
-        <w:pStyle w:val="SourceCode"/>
-      </w:pPr>
-      <w:r>
-        <w:rPr>
-          <w:rStyle w:val="VerbatimChar"/>
-        </w:rPr>
-        <w:t xml:space="preserve">##  contrast   estimate   SE  df lower.CL upper.CL t.ratio p.value</w:t>
-      </w:r>
-      <w:r>
-        <w:br/>
-      </w:r>
-      <w:r>
-        <w:rPr>
-          <w:rStyle w:val="VerbatimChar"/>
-        </w:rPr>
-        <w:t xml:space="preserve">##  opt - high   0.0509 1.18 4.7    -3.05     3.16   0.043  0.9675</w:t>
-      </w:r>
-      <w:r>
-        <w:br/>
-      </w:r>
-      <w:r>
-        <w:rPr>
-          <w:rStyle w:val="VerbatimChar"/>
-        </w:rPr>
-        <w:t xml:space="preserve">##  opt - low    0.9130 1.10 4.7    -1.97     3.80   0.830  0.4465</w:t>
-      </w:r>
-      <w:r>
-        <w:br/>
-      </w:r>
-      <w:r>
-        <w:rPr>
-          <w:rStyle w:val="VerbatimChar"/>
-        </w:rPr>
-        <w:t xml:space="preserve">##  high - low   0.8621 1.09 4.7    -2.00     3.73   0.788  0.4684</w:t>
-      </w:r>
-      <w:r>
-        <w:br/>
-      </w:r>
-      <w:r>
-        <w:rPr>
-          <w:rStyle w:val="VerbatimChar"/>
-        </w:rPr>
-        <w:t xml:space="preserve">## </w:t>
-      </w:r>
-      <w:r>
-        <w:br/>
-      </w:r>
-      <w:r>
-        <w:rPr>
-          <w:rStyle w:val="VerbatimChar"/>
-        </w:rPr>
-        <w:t xml:space="preserve">## Degrees-of-freedom method: inherited from kenward-roger when re-gridding </w:t>
-      </w:r>
-      <w:r>
-        <w:br/>
-      </w:r>
-      <w:r>
-        <w:rPr>
-          <w:rStyle w:val="VerbatimChar"/>
-        </w:rPr>
-        <w:t xml:space="preserve">## Confidence level used: 0.95</w:t>
-      </w:r>
-    </w:p>
-    <w:bookmarkEnd w:id="34"/>
-    <w:bookmarkEnd w:id="35"/>
-    <w:bookmarkStart w:id="41" w:name="Xc2bc564464e47322dbb6405af4d9fe8410e9321"/>
+    <w:bookmarkStart w:id="39" w:name="Xc2bc564464e47322dbb6405af4d9fe8410e9321"/>
     <w:p>
       <w:pPr>
         <w:pStyle w:val="Heading3"/>
@@ -1318,18 +1099,18 @@
           <wp:inline>
             <wp:extent cx="4620126" cy="3696101"/>
             <wp:effectExtent b="0" l="0" r="0" t="0"/>
-            <wp:docPr descr="Figure 1. Dispersal as a function of temperature treatment. low = 16 C, opt = 26 C, high = 30 C. Error bars represent 95% confidence intervals predicted from GLMM." title="" id="37" name="Picture"/>
+            <wp:docPr descr="Figure 1. Dispersal as a function of temperature treatment. low = 16 C, opt = 26 C, high = 30 C. Error bars represent 95% confidence intervals predicted from GLMM." title="" id="35" name="Picture"/>
             <a:graphic>
               <a:graphicData uri="http://schemas.openxmlformats.org/drawingml/2006/picture">
                 <pic:pic>
                   <pic:nvPicPr>
-                    <pic:cNvPr descr="Notonecta_undulata_files/figure-docx/dispersalplot-1.png" id="38" name="Picture"/>
+                    <pic:cNvPr descr="Notonecta_undulata_files/figure-docx/dispersalplot-1.png" id="36" name="Picture"/>
                     <pic:cNvPicPr>
                       <a:picLocks noChangeArrowheads="1" noChangeAspect="1"/>
                     </pic:cNvPicPr>
                   </pic:nvPicPr>
                   <pic:blipFill>
-                    <a:blip r:embed="rId36"/>
+                    <a:blip r:embed="rId34"/>
                     <a:stretch>
                       <a:fillRect/>
                     </a:stretch>
@@ -1364,7 +1145,7 @@
         <w:t xml:space="preserve">Figure 1. Dispersal as a function of temperature treatment. low = 16 C, opt = 26 C, high = 30 C. Error bars represent 95% confidence intervals predicted from GLMM.</w:t>
       </w:r>
     </w:p>
-    <w:bookmarkStart w:id="39" w:name="X038a78c22c55ce41eb2ef0a825af4efafa8b65d"/>
+    <w:bookmarkStart w:id="37" w:name="X038a78c22c55ce41eb2ef0a825af4efafa8b65d"/>
     <w:p>
       <w:pPr>
         <w:pStyle w:val="Heading4"/>
@@ -1438,93 +1219,93 @@
         <w:t xml:space="preserve">## Temp.treatment    2 282.32 0.81862  0.6641</w:t>
       </w:r>
     </w:p>
+    <w:bookmarkEnd w:id="37"/>
+    <w:bookmarkStart w:id="38" w:name="X75a1e093c2c39973dd246c156cd6abc3d612a0d"/>
+    <w:p>
+      <w:pPr>
+        <w:pStyle w:val="Heading4"/>
+      </w:pPr>
+      <w:r>
+        <w:t xml:space="preserve">Post-hoc pairwise contrasts: differences in dispersal between temperature treatments</w:t>
+      </w:r>
+    </w:p>
+    <w:p>
+      <w:pPr>
+        <w:pStyle w:val="SourceCode"/>
+      </w:pPr>
+      <w:r>
+        <w:rPr>
+          <w:rStyle w:val="VerbatimChar"/>
+        </w:rPr>
+        <w:t xml:space="preserve">##  contrast   odds.ratio    SE  df asymp.LCL asymp.UCL null z.ratio p.value</w:t>
+      </w:r>
+      <w:r>
+        <w:br/>
+      </w:r>
+      <w:r>
+        <w:rPr>
+          <w:rStyle w:val="VerbatimChar"/>
+        </w:rPr>
+        <w:t xml:space="preserve">##  opt / high       0.78 0.283 Inf     0.383      1.59    1  -0.684  0.4939</w:t>
+      </w:r>
+      <w:r>
+        <w:br/>
+      </w:r>
+      <w:r>
+        <w:rPr>
+          <w:rStyle w:val="VerbatimChar"/>
+        </w:rPr>
+        <w:t xml:space="preserve">##  opt / low        1.07 0.400 Inf     0.513      2.22    1   0.178  0.8588</w:t>
+      </w:r>
+      <w:r>
+        <w:br/>
+      </w:r>
+      <w:r>
+        <w:rPr>
+          <w:rStyle w:val="VerbatimChar"/>
+        </w:rPr>
+        <w:t xml:space="preserve">##  high / low       1.37 0.501 Inf     0.669      2.80    1   0.861  0.3894</w:t>
+      </w:r>
+      <w:r>
+        <w:br/>
+      </w:r>
+      <w:r>
+        <w:rPr>
+          <w:rStyle w:val="VerbatimChar"/>
+        </w:rPr>
+        <w:t xml:space="preserve">## </w:t>
+      </w:r>
+      <w:r>
+        <w:br/>
+      </w:r>
+      <w:r>
+        <w:rPr>
+          <w:rStyle w:val="VerbatimChar"/>
+        </w:rPr>
+        <w:t xml:space="preserve">## Confidence level used: 0.95 </w:t>
+      </w:r>
+      <w:r>
+        <w:br/>
+      </w:r>
+      <w:r>
+        <w:rPr>
+          <w:rStyle w:val="VerbatimChar"/>
+        </w:rPr>
+        <w:t xml:space="preserve">## Intervals are back-transformed from the log odds ratio scale </w:t>
+      </w:r>
+      <w:r>
+        <w:br/>
+      </w:r>
+      <w:r>
+        <w:rPr>
+          <w:rStyle w:val="VerbatimChar"/>
+        </w:rPr>
+        <w:t xml:space="preserve">## Tests are performed on the log odds ratio scale</w:t>
+      </w:r>
+    </w:p>
+    <w:bookmarkEnd w:id="38"/>
     <w:bookmarkEnd w:id="39"/>
-    <w:bookmarkStart w:id="40" w:name="X75a1e093c2c39973dd246c156cd6abc3d612a0d"/>
-    <w:p>
-      <w:pPr>
-        <w:pStyle w:val="Heading4"/>
-      </w:pPr>
-      <w:r>
-        <w:t xml:space="preserve">Post-hoc pairwise contrasts: differences in dispersal between temperature treatments</w:t>
-      </w:r>
-    </w:p>
-    <w:p>
-      <w:pPr>
-        <w:pStyle w:val="SourceCode"/>
-      </w:pPr>
-      <w:r>
-        <w:rPr>
-          <w:rStyle w:val="VerbatimChar"/>
-        </w:rPr>
-        <w:t xml:space="preserve">##  contrast   odds.ratio    SE  df asymp.LCL asymp.UCL null z.ratio p.value</w:t>
-      </w:r>
-      <w:r>
-        <w:br/>
-      </w:r>
-      <w:r>
-        <w:rPr>
-          <w:rStyle w:val="VerbatimChar"/>
-        </w:rPr>
-        <w:t xml:space="preserve">##  opt / high       0.78 0.283 Inf     0.383      1.59    1  -0.684  0.4939</w:t>
-      </w:r>
-      <w:r>
-        <w:br/>
-      </w:r>
-      <w:r>
-        <w:rPr>
-          <w:rStyle w:val="VerbatimChar"/>
-        </w:rPr>
-        <w:t xml:space="preserve">##  opt / low        1.07 0.400 Inf     0.513      2.22    1   0.178  0.8588</w:t>
-      </w:r>
-      <w:r>
-        <w:br/>
-      </w:r>
-      <w:r>
-        <w:rPr>
-          <w:rStyle w:val="VerbatimChar"/>
-        </w:rPr>
-        <w:t xml:space="preserve">##  high / low       1.37 0.501 Inf     0.669      2.80    1   0.861  0.3894</w:t>
-      </w:r>
-      <w:r>
-        <w:br/>
-      </w:r>
-      <w:r>
-        <w:rPr>
-          <w:rStyle w:val="VerbatimChar"/>
-        </w:rPr>
-        <w:t xml:space="preserve">## </w:t>
-      </w:r>
-      <w:r>
-        <w:br/>
-      </w:r>
-      <w:r>
-        <w:rPr>
-          <w:rStyle w:val="VerbatimChar"/>
-        </w:rPr>
-        <w:t xml:space="preserve">## Confidence level used: 0.95 </w:t>
-      </w:r>
-      <w:r>
-        <w:br/>
-      </w:r>
-      <w:r>
-        <w:rPr>
-          <w:rStyle w:val="VerbatimChar"/>
-        </w:rPr>
-        <w:t xml:space="preserve">## Intervals are back-transformed from the log odds ratio scale </w:t>
-      </w:r>
-      <w:r>
-        <w:br/>
-      </w:r>
-      <w:r>
-        <w:rPr>
-          <w:rStyle w:val="VerbatimChar"/>
-        </w:rPr>
-        <w:t xml:space="preserve">## Tests are performed on the log odds ratio scale</w:t>
-      </w:r>
-    </w:p>
-    <w:bookmarkEnd w:id="40"/>
-    <w:bookmarkEnd w:id="41"/>
-    <w:bookmarkStart w:id="50" w:name="model-diagnostics"/>
+    <w:bookmarkStart w:id="48" w:name="model-diagnostics"/>
     <w:p>
       <w:pPr>
         <w:pStyle w:val="Heading3"/>
@@ -1541,7 +1322,7 @@
         <w:t xml:space="preserve">There was no evidence for lack of fit for either the fitness or the dispersal model.</w:t>
       </w:r>
     </w:p>
-    <w:bookmarkStart w:id="45" w:name="diagnostic-plots-for-fitness-data"/>
+    <w:bookmarkStart w:id="43" w:name="diagnostic-plots-for-fitness-data"/>
     <w:p>
       <w:pPr>
         <w:pStyle w:val="Heading4"/>
@@ -1559,18 +1340,18 @@
           <wp:inline>
             <wp:extent cx="5334000" cy="4667250"/>
             <wp:effectExtent b="0" l="0" r="0" t="0"/>
-            <wp:docPr descr="" title="" id="43" name="Picture"/>
+            <wp:docPr descr="" title="" id="41" name="Picture"/>
             <a:graphic>
               <a:graphicData uri="http://schemas.openxmlformats.org/drawingml/2006/picture">
                 <pic:pic>
                   <pic:nvPicPr>
-                    <pic:cNvPr descr="Notonecta_undulata_files/figure-docx/modeldiagnosticsfitness-1.png" id="44" name="Picture"/>
+                    <pic:cNvPr descr="Notonecta_undulata_files/figure-docx/modeldiagnosticsfitness-1.png" id="42" name="Picture"/>
                     <pic:cNvPicPr>
                       <a:picLocks noChangeArrowheads="1" noChangeAspect="1"/>
                     </pic:cNvPicPr>
                   </pic:nvPicPr>
                   <pic:blipFill>
-                    <a:blip r:embed="rId42"/>
+                    <a:blip r:embed="rId40"/>
                     <a:stretch>
                       <a:fillRect/>
                     </a:stretch>
@@ -1597,8 +1378,8 @@
         </w:drawing>
       </w:r>
     </w:p>
-    <w:bookmarkEnd w:id="45"/>
-    <w:bookmarkStart w:id="49" w:name="diagnostic-plots-for-dispersal-data"/>
+    <w:bookmarkEnd w:id="43"/>
+    <w:bookmarkStart w:id="47" w:name="diagnostic-plots-for-dispersal-data"/>
     <w:p>
       <w:pPr>
         <w:pStyle w:val="Heading4"/>
@@ -1616,18 +1397,18 @@
           <wp:inline>
             <wp:extent cx="5334000" cy="4667250"/>
             <wp:effectExtent b="0" l="0" r="0" t="0"/>
-            <wp:docPr descr="" title="" id="47" name="Picture"/>
+            <wp:docPr descr="" title="" id="45" name="Picture"/>
             <a:graphic>
               <a:graphicData uri="http://schemas.openxmlformats.org/drawingml/2006/picture">
                 <pic:pic>
                   <pic:nvPicPr>
-                    <pic:cNvPr descr="Notonecta_undulata_files/figure-docx/modeldiagnosticsdispersal-1.png" id="48" name="Picture"/>
+                    <pic:cNvPr descr="Notonecta_undulata_files/figure-docx/modeldiagnosticsdispersal-1.png" id="46" name="Picture"/>
                     <pic:cNvPicPr>
                       <a:picLocks noChangeArrowheads="1" noChangeAspect="1"/>
                     </pic:cNvPicPr>
                   </pic:nvPicPr>
                   <pic:blipFill>
-                    <a:blip r:embed="rId46"/>
+                    <a:blip r:embed="rId44"/>
                     <a:stretch>
                       <a:fillRect/>
                     </a:stretch>
@@ -1668,9 +1449,10 @@
         <w:t xml:space="preserve">{r markdownrender} setwd("../")  # move up one directory rmarkdown::render(paste(Genus, "_", species, "/", Genus, "_", species, ".Rmd", sep = ""), output_file = paste("Knitted_RMarkdowns/", Genus, "_", species,".docx", sep = "")) #</w:t>
       </w:r>
     </w:p>
+    <w:bookmarkEnd w:id="47"/>
+    <w:bookmarkEnd w:id="48"/>
     <w:bookmarkEnd w:id="49"/>
     <w:bookmarkEnd w:id="50"/>
-    <w:bookmarkEnd w:id="51"/>
     <w:sectPr/>
   </w:body>
 </w:document>

</xml_diff>

<commit_message>
Data writes to raw_data folder when knitted. Do not change this chunk! Old stuff commented out but still there
</commit_message>
<xml_diff>
--- a/Notonecta_undulata/Notonecta_undulata.docx
+++ b/Notonecta_undulata/Notonecta_undulata.docx
@@ -330,70 +330,79 @@
         <w:rPr>
           <w:rStyle w:val="VerbatimChar"/>
         </w:rPr>
-        <w:t xml:space="preserve">## [1] "Notonecta_undulata.docx"                </w:t>
-      </w:r>
-      <w:r>
-        <w:br/>
-      </w:r>
-      <w:r>
-        <w:rPr>
-          <w:rStyle w:val="VerbatimChar"/>
-        </w:rPr>
-        <w:t xml:space="preserve">## [2] "Notonecta_undulata.Rmd"                 </w:t>
-      </w:r>
-      <w:r>
-        <w:br/>
-      </w:r>
-      <w:r>
-        <w:rPr>
-          <w:rStyle w:val="VerbatimChar"/>
-        </w:rPr>
-        <w:t xml:space="preserve">## [3] "Notonecta_undulata_files"               </w:t>
-      </w:r>
-      <w:r>
-        <w:br/>
-      </w:r>
-      <w:r>
-        <w:rPr>
-          <w:rStyle w:val="VerbatimChar"/>
-        </w:rPr>
-        <w:t xml:space="preserve">## [4] "outputs"                                </w:t>
-      </w:r>
-      <w:r>
-        <w:br/>
-      </w:r>
-      <w:r>
-        <w:rPr>
-          <w:rStyle w:val="VerbatimChar"/>
-        </w:rPr>
-        <w:t xml:space="preserve">## [5] "Phase1_fitness_Notonecta.undulata.csv"  </w:t>
-      </w:r>
-      <w:r>
-        <w:br/>
-      </w:r>
-      <w:r>
-        <w:rPr>
-          <w:rStyle w:val="VerbatimChar"/>
-        </w:rPr>
-        <w:t xml:space="preserve">## [6] "Phase1_FitnessAssay.R"                  </w:t>
-      </w:r>
-      <w:r>
-        <w:br/>
-      </w:r>
-      <w:r>
-        <w:rPr>
-          <w:rStyle w:val="VerbatimChar"/>
-        </w:rPr>
-        <w:t xml:space="preserve">## [7] "Phase2_Dispersal.R"                     </w:t>
-      </w:r>
-      <w:r>
-        <w:br/>
-      </w:r>
-      <w:r>
-        <w:rPr>
-          <w:rStyle w:val="VerbatimChar"/>
-        </w:rPr>
-        <w:t xml:space="preserve">## [8] "Phase2_dispersal_Notonecta.undulata.csv"</w:t>
+        <w:t xml:space="preserve">## [1] "Notofit.csv"                            </w:t>
+      </w:r>
+      <w:r>
+        <w:br/>
+      </w:r>
+      <w:r>
+        <w:rPr>
+          <w:rStyle w:val="VerbatimChar"/>
+        </w:rPr>
+        <w:t xml:space="preserve">## [2] "Notonecta_undulata.docx"                </w:t>
+      </w:r>
+      <w:r>
+        <w:br/>
+      </w:r>
+      <w:r>
+        <w:rPr>
+          <w:rStyle w:val="VerbatimChar"/>
+        </w:rPr>
+        <w:t xml:space="preserve">## [3] "Notonecta_undulata.Rmd"                 </w:t>
+      </w:r>
+      <w:r>
+        <w:br/>
+      </w:r>
+      <w:r>
+        <w:rPr>
+          <w:rStyle w:val="VerbatimChar"/>
+        </w:rPr>
+        <w:t xml:space="preserve">## [4] "Notonecta_undulata_files"               </w:t>
+      </w:r>
+      <w:r>
+        <w:br/>
+      </w:r>
+      <w:r>
+        <w:rPr>
+          <w:rStyle w:val="VerbatimChar"/>
+        </w:rPr>
+        <w:t xml:space="preserve">## [5] "outputs"                                </w:t>
+      </w:r>
+      <w:r>
+        <w:br/>
+      </w:r>
+      <w:r>
+        <w:rPr>
+          <w:rStyle w:val="VerbatimChar"/>
+        </w:rPr>
+        <w:t xml:space="preserve">## [6] "Phase1_fitness_Notonecta.undulata.csv"  </w:t>
+      </w:r>
+      <w:r>
+        <w:br/>
+      </w:r>
+      <w:r>
+        <w:rPr>
+          <w:rStyle w:val="VerbatimChar"/>
+        </w:rPr>
+        <w:t xml:space="preserve">## [7] "Phase1_FitnessAssay.R"                  </w:t>
+      </w:r>
+      <w:r>
+        <w:br/>
+      </w:r>
+      <w:r>
+        <w:rPr>
+          <w:rStyle w:val="VerbatimChar"/>
+        </w:rPr>
+        <w:t xml:space="preserve">## [8] "Phase2_Dispersal.R"                     </w:t>
+      </w:r>
+      <w:r>
+        <w:br/>
+      </w:r>
+      <w:r>
+        <w:rPr>
+          <w:rStyle w:val="VerbatimChar"/>
+        </w:rPr>
+        <w:t xml:space="preserve">## [9] "Phase2_dispersal_Notonecta.undulata.csv"</w:t>
       </w:r>
     </w:p>
     <w:bookmarkStart w:id="50" w:name="X6bc6061fd63da8ab1e7f3c9bd3209e8cf46dd5f"/>

</xml_diff>

<commit_message>
made revisions to the reading and writing paths. created shared outputs folder. now all outputs will go to the same folder.
</commit_message>
<xml_diff>
--- a/Notonecta_undulata/Notonecta_undulata.docx
+++ b/Notonecta_undulata/Notonecta_undulata.docx
@@ -320,89 +320,6 @@
           <w:rStyle w:val="VerbatimChar"/>
         </w:rPr>
         <w:t xml:space="preserve">## This is DHARMa 0.4.7. For overview type '?DHARMa'. For recent changes, type news(package = 'DHARMa')</w:t>
-      </w:r>
-    </w:p>
-    <w:p>
-      <w:pPr>
-        <w:pStyle w:val="SourceCode"/>
-      </w:pPr>
-      <w:r>
-        <w:rPr>
-          <w:rStyle w:val="VerbatimChar"/>
-        </w:rPr>
-        <w:t xml:space="preserve">## [1] "Notofit.csv"                            </w:t>
-      </w:r>
-      <w:r>
-        <w:br/>
-      </w:r>
-      <w:r>
-        <w:rPr>
-          <w:rStyle w:val="VerbatimChar"/>
-        </w:rPr>
-        <w:t xml:space="preserve">## [2] "Notonecta_undulata.docx"                </w:t>
-      </w:r>
-      <w:r>
-        <w:br/>
-      </w:r>
-      <w:r>
-        <w:rPr>
-          <w:rStyle w:val="VerbatimChar"/>
-        </w:rPr>
-        <w:t xml:space="preserve">## [3] "Notonecta_undulata.Rmd"                 </w:t>
-      </w:r>
-      <w:r>
-        <w:br/>
-      </w:r>
-      <w:r>
-        <w:rPr>
-          <w:rStyle w:val="VerbatimChar"/>
-        </w:rPr>
-        <w:t xml:space="preserve">## [4] "Notonecta_undulata_files"               </w:t>
-      </w:r>
-      <w:r>
-        <w:br/>
-      </w:r>
-      <w:r>
-        <w:rPr>
-          <w:rStyle w:val="VerbatimChar"/>
-        </w:rPr>
-        <w:t xml:space="preserve">## [5] "outputs"                                </w:t>
-      </w:r>
-      <w:r>
-        <w:br/>
-      </w:r>
-      <w:r>
-        <w:rPr>
-          <w:rStyle w:val="VerbatimChar"/>
-        </w:rPr>
-        <w:t xml:space="preserve">## [6] "Phase1_fitness_Notonecta.undulata.csv"  </w:t>
-      </w:r>
-      <w:r>
-        <w:br/>
-      </w:r>
-      <w:r>
-        <w:rPr>
-          <w:rStyle w:val="VerbatimChar"/>
-        </w:rPr>
-        <w:t xml:space="preserve">## [7] "Phase1_FitnessAssay.R"                  </w:t>
-      </w:r>
-      <w:r>
-        <w:br/>
-      </w:r>
-      <w:r>
-        <w:rPr>
-          <w:rStyle w:val="VerbatimChar"/>
-        </w:rPr>
-        <w:t xml:space="preserve">## [8] "Phase2_Dispersal.R"                     </w:t>
-      </w:r>
-      <w:r>
-        <w:br/>
-      </w:r>
-      <w:r>
-        <w:rPr>
-          <w:rStyle w:val="VerbatimChar"/>
-        </w:rPr>
-        <w:t xml:space="preserve">## [9] "Phase2_dispersal_Notonecta.undulata.csv"</w:t>
       </w:r>
     </w:p>
     <w:bookmarkStart w:id="50" w:name="X6bc6061fd63da8ab1e7f3c9bd3209e8cf46dd5f"/>

</xml_diff>

<commit_message>
Rmd is complete. Created a new R script to render the Rmd in the knitted folder. This code works - going to try to see if it works from shared directory or if it needs to be in separate species folders
</commit_message>
<xml_diff>
--- a/Notonecta_undulata/Notonecta_undulata.docx
+++ b/Notonecta_undulata/Notonecta_undulata.docx
@@ -60,32 +60,6 @@
         <w:t xml:space="preserve">here</w:t>
       </w:r>
     </w:p>
-    <w:sdt>
-      <w:sdtPr>
-        <w:docPartObj>
-          <w:docPartGallery w:val="Table of Contents"/>
-          <w:docPartUnique/>
-        </w:docPartObj>
-      </w:sdtPr>
-      <w:sdtContent>
-        <w:p>
-          <w:pPr>
-            <w:pStyle w:val="TOCHeading"/>
-          </w:pPr>
-          <w:r>
-            <w:t xml:space="preserve">Table of Contents</w:t>
-          </w:r>
-        </w:p>
-        <w:p>
-          <w:r>
-            <w:fldChar w:fldCharType="begin" w:dirty="true"/>
-            <w:instrText xml:space="preserve">TOC \o "1-3" \h \z \u</w:instrText>
-            <w:fldChar w:fldCharType="separate"/>
-            <w:fldChar w:fldCharType="end"/>
-          </w:r>
-        </w:p>
-      </w:sdtContent>
-    </w:sdt>
     <w:p>
       <w:pPr>
         <w:pStyle w:val="SourceCode"/>
@@ -1359,20 +1333,6 @@
             </a:graphic>
           </wp:inline>
         </w:drawing>
-      </w:r>
-    </w:p>
-    <w:p>
-      <w:pPr>
-        <w:pStyle w:val="BodyText"/>
-      </w:pPr>
-      <w:r>
-        <w:t xml:space="preserve">#</w:t>
-      </w:r>
-      <w:r>
-        <w:rPr>
-          <w:rStyle w:val="VerbatimChar"/>
-        </w:rPr>
-        <w:t xml:space="preserve">{r markdownrender} setwd("../")  # move up one directory rmarkdown::render(paste(Genus, "_", species, "/", Genus, "_", species, ".Rmd", sep = ""), output_file = paste("Knitted_RMarkdowns/", Genus, "_", species,".docx", sep = "")) #</w:t>
       </w:r>
     </w:p>
     <w:bookmarkEnd w:id="47"/>

</xml_diff>